<commit_message>
Added changes to word file
</commit_message>
<xml_diff>
--- a/document.docx
+++ b/document.docx
@@ -1,6 +1,6 @@
 
 <file path=word/document.xml><?xml version="1.0" encoding="utf-8"?>
-<w:document xmlns:wpc="http://schemas.microsoft.com/office/word/2010/wordprocessingCanvas" xmlns:cx="http://schemas.microsoft.com/office/drawing/2014/chartex" xmlns:cx1="http://schemas.microsoft.com/office/drawing/2015/9/8/chartex" xmlns:mc="http://schemas.openxmlformats.org/markup-compatibility/2006" xmlns:o="urn:schemas-microsoft-com:office:office" xmlns:r="http://schemas.openxmlformats.org/officeDocument/2006/relationships" xmlns:m="http://schemas.openxmlformats.org/officeDocument/2006/math" xmlns:v="urn:schemas-microsoft-com:vml" xmlns:wp14="http://schemas.microsoft.com/office/word/2010/wordprocessingDrawing" xmlns:wp="http://schemas.openxmlformats.org/drawingml/2006/wordprocessingDrawing" xmlns:w10="urn:schemas-microsoft-com:office:word" xmlns:w="http://schemas.openxmlformats.org/wordprocessingml/2006/main" xmlns:w14="http://schemas.microsoft.com/office/word/2010/wordml" xmlns:w15="http://schemas.microsoft.com/office/word/2012/wordml" xmlns:w16se="http://schemas.microsoft.com/office/word/2015/wordml/symex" xmlns:wpg="http://schemas.microsoft.com/office/word/2010/wordprocessingGroup" xmlns:wpi="http://schemas.microsoft.com/office/word/2010/wordprocessingInk" xmlns:wne="http://schemas.microsoft.com/office/word/2006/wordml" xmlns:wps="http://schemas.microsoft.com/office/word/2010/wordprocessingShape" mc:Ignorable="w14 w15 w16se wp14">
+<w:document xmlns:wpc="http://schemas.microsoft.com/office/word/2010/wordprocessingCanvas" xmlns:cx="http://schemas.microsoft.com/office/drawing/2014/chartex" xmlns:cx1="http://schemas.microsoft.com/office/drawing/2015/9/8/chartex" xmlns:cx2="http://schemas.microsoft.com/office/drawing/2015/10/21/chartex" xmlns:cx3="http://schemas.microsoft.com/office/drawing/2016/5/9/chartex" xmlns:cx4="http://schemas.microsoft.com/office/drawing/2016/5/10/chartex" xmlns:cx5="http://schemas.microsoft.com/office/drawing/2016/5/11/chartex" xmlns:cx6="http://schemas.microsoft.com/office/drawing/2016/5/12/chartex" xmlns:cx7="http://schemas.microsoft.com/office/drawing/2016/5/13/chartex" xmlns:cx8="http://schemas.microsoft.com/office/drawing/2016/5/14/chartex" xmlns:mc="http://schemas.openxmlformats.org/markup-compatibility/2006" xmlns:aink="http://schemas.microsoft.com/office/drawing/2016/ink" xmlns:am3d="http://schemas.microsoft.com/office/drawing/2017/model3d" xmlns:o="urn:schemas-microsoft-com:office:office" xmlns:r="http://schemas.openxmlformats.org/officeDocument/2006/relationships" xmlns:m="http://schemas.openxmlformats.org/officeDocument/2006/math" xmlns:v="urn:schemas-microsoft-com:vml" xmlns:wp14="http://schemas.microsoft.com/office/word/2010/wordprocessingDrawing" xmlns:wp="http://schemas.openxmlformats.org/drawingml/2006/wordprocessingDrawing" xmlns:w10="urn:schemas-microsoft-com:office:word" xmlns:w="http://schemas.openxmlformats.org/wordprocessingml/2006/main" xmlns:w14="http://schemas.microsoft.com/office/word/2010/wordml" xmlns:w15="http://schemas.microsoft.com/office/word/2012/wordml" xmlns:w16cex="http://schemas.microsoft.com/office/word/2018/wordml/cex" xmlns:w16cid="http://schemas.microsoft.com/office/word/2016/wordml/cid" xmlns:w16="http://schemas.microsoft.com/office/word/2018/wordml" xmlns:w16sdtdh="http://schemas.microsoft.com/office/word/2020/wordml/sdtdatahash" xmlns:w16se="http://schemas.microsoft.com/office/word/2015/wordml/symex" xmlns:wpg="http://schemas.microsoft.com/office/word/2010/wordprocessingGroup" xmlns:wpi="http://schemas.microsoft.com/office/word/2010/wordprocessingInk" xmlns:wne="http://schemas.microsoft.com/office/word/2006/wordml" xmlns:wps="http://schemas.microsoft.com/office/word/2010/wordprocessingShape" mc:Ignorable="w14 w15 w16se w16cid w16 w16cex w16sdtdh wp14">
   <w:body>
     <w:p>
       <w:pPr>
@@ -13,7 +13,7 @@
         <mc:AlternateContent>
           <mc:Choice Requires="wps">
             <w:drawing>
-              <wp:anchor distT="0" distB="0" distL="114300" distR="114300" simplePos="0" relativeHeight="251659264" behindDoc="0" locked="0" layoutInCell="1" allowOverlap="1" wp14:anchorId="063AA414" wp14:editId="12B55462">
+              <wp:anchor distT="0" distB="0" distL="114300" distR="114300" simplePos="0" relativeHeight="251659264" behindDoc="0" locked="0" layoutInCell="1" allowOverlap="1" wp14:anchorId="2F2F2F34" wp14:editId="4032A78C">
                 <wp:simplePos x="0" y="0"/>
                 <wp:positionH relativeFrom="page">
                   <wp:align>left</wp:align>
@@ -134,7 +134,7 @@
           </mc:Choice>
           <mc:Fallback>
             <w:pict>
-              <v:rect w14:anchorId="063AA414" id="Rectangle 3" o:spid="_x0000_s1026" style="position:absolute;left:0;text-align:left;margin-left:0;margin-top:-71.6pt;width:423pt;height:69.5pt;z-index:251659264;visibility:visible;mso-wrap-style:square;mso-width-percent:0;mso-height-percent:0;mso-wrap-distance-left:9pt;mso-wrap-distance-top:0;mso-wrap-distance-right:9pt;mso-wrap-distance-bottom:0;mso-position-horizontal:left;mso-position-horizontal-relative:page;mso-position-vertical:absolute;mso-position-vertical-relative:text;mso-width-percent:0;mso-height-percent:0;mso-width-relative:margin;mso-height-relative:margin;v-text-anchor:top" o:gfxdata="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" filled="f" stroked="f">
+              <v:rect w14:anchorId="2F2F2F34" id="Rectangle 3" o:spid="_x0000_s1026" style="position:absolute;left:0;text-align:left;margin-left:0;margin-top:-71.6pt;width:423pt;height:69.5pt;z-index:251659264;visibility:visible;mso-wrap-style:square;mso-width-percent:0;mso-height-percent:0;mso-wrap-distance-left:9pt;mso-wrap-distance-top:0;mso-wrap-distance-right:9pt;mso-wrap-distance-bottom:0;mso-position-horizontal:left;mso-position-horizontal-relative:page;mso-position-vertical:absolute;mso-position-vertical-relative:text;mso-width-percent:0;mso-height-percent:0;mso-width-relative:margin;mso-height-relative:margin;v-text-anchor:top" o:gfxdata="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" filled="f" stroked="f">
                 <o:lock v:ext="edit" grouping="t"/>
                 <v:textbox>
                   <w:txbxContent>
@@ -195,7 +195,7 @@
           <w:noProof/>
         </w:rPr>
         <w:drawing>
-          <wp:anchor distT="0" distB="0" distL="114300" distR="114300" simplePos="0" relativeHeight="251661312" behindDoc="0" locked="0" layoutInCell="1" allowOverlap="1" wp14:anchorId="7DC88CFE" wp14:editId="11D5F146">
+          <wp:anchor distT="0" distB="0" distL="114300" distR="114300" simplePos="0" relativeHeight="251661312" behindDoc="0" locked="0" layoutInCell="1" allowOverlap="1" wp14:anchorId="72526E89" wp14:editId="5F678550">
             <wp:simplePos x="0" y="0"/>
             <wp:positionH relativeFrom="page">
               <wp:align>right</wp:align>
@@ -268,7 +268,7 @@
         <mc:AlternateContent>
           <mc:Choice Requires="wps">
             <w:drawing>
-              <wp:anchor distT="0" distB="0" distL="114300" distR="114300" simplePos="0" relativeHeight="251663360" behindDoc="0" locked="0" layoutInCell="1" allowOverlap="1" wp14:anchorId="26094079" wp14:editId="4BFB23BE">
+              <wp:anchor distT="0" distB="0" distL="114300" distR="114300" simplePos="0" relativeHeight="251663360" behindDoc="0" locked="0" layoutInCell="1" allowOverlap="1" wp14:anchorId="21723E88" wp14:editId="36D5B389">
                 <wp:simplePos x="0" y="0"/>
                 <wp:positionH relativeFrom="page">
                   <wp:align>left</wp:align>
@@ -455,7 +455,7 @@
           </mc:Choice>
           <mc:Fallback>
             <w:pict>
-              <v:rect w14:anchorId="26094079" id="Rectangle 2" o:spid="_x0000_s1027" style="position:absolute;margin-left:0;margin-top:13.65pt;width:612.3pt;height:115.75pt;z-index:251663360;visibility:visible;mso-wrap-style:square;mso-width-percent:0;mso-wrap-distance-left:9pt;mso-wrap-distance-top:0;mso-wrap-distance-right:9pt;mso-wrap-distance-bottom:0;mso-position-horizontal:left;mso-position-horizontal-relative:page;mso-position-vertical:absolute;mso-position-vertical-relative:text;mso-width-percent:0;mso-width-relative:margin;v-text-anchor:middle" o:gfxdata="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" filled="f" stroked="f">
+              <v:rect w14:anchorId="21723E88" id="Rectangle 2" o:spid="_x0000_s1027" style="position:absolute;margin-left:0;margin-top:13.65pt;width:612.3pt;height:115.75pt;z-index:251663360;visibility:visible;mso-wrap-style:square;mso-width-percent:0;mso-wrap-distance-left:9pt;mso-wrap-distance-top:0;mso-wrap-distance-right:9pt;mso-wrap-distance-bottom:0;mso-position-horizontal:left;mso-position-horizontal-relative:page;mso-position-vertical:absolute;mso-position-vertical-relative:text;mso-width-percent:0;mso-width-relative:margin;v-text-anchor:middle" o:gfxdata="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" filled="f" stroked="f">
                 <o:lock v:ext="edit" grouping="t"/>
                 <v:textbox>
                   <w:txbxContent>
@@ -600,7 +600,7 @@
         <mc:AlternateContent>
           <mc:Choice Requires="wps">
             <w:drawing>
-              <wp:anchor distT="0" distB="0" distL="114300" distR="114300" simplePos="0" relativeHeight="251665408" behindDoc="0" locked="0" layoutInCell="1" allowOverlap="1" wp14:anchorId="1135C483" wp14:editId="56C092E1">
+              <wp:anchor distT="0" distB="0" distL="114300" distR="114300" simplePos="0" relativeHeight="251665408" behindDoc="0" locked="0" layoutInCell="1" allowOverlap="1" wp14:anchorId="3F55573A" wp14:editId="48001859">
                 <wp:simplePos x="0" y="0"/>
                 <wp:positionH relativeFrom="column">
                   <wp:posOffset>-299545</wp:posOffset>
@@ -730,6 +730,43 @@
                                 <w:szCs w:val="32"/>
                               </w:rPr>
                             </w:pPr>
+                            <w:r>
+                              <w:rPr>
+                                <w:b/>
+                                <w:sz w:val="32"/>
+                                <w:szCs w:val="32"/>
+                              </w:rPr>
+                              <w:t xml:space="preserve">Mohamed Waleed Mohamed Abd El-Wahab </w:t>
+                            </w:r>
+                            <w:r>
+                              <w:rPr>
+                                <w:b/>
+                                <w:sz w:val="32"/>
+                                <w:szCs w:val="32"/>
+                              </w:rPr>
+                              <w:t>–</w:t>
+                            </w:r>
+                            <w:r>
+                              <w:rPr>
+                                <w:b/>
+                                <w:sz w:val="32"/>
+                                <w:szCs w:val="32"/>
+                              </w:rPr>
+                              <w:t xml:space="preserve"> 20210363</w:t>
+                            </w:r>
+                          </w:p>
+                          <w:p>
+                            <w:pPr>
+                              <w:pStyle w:val="NormalWeb"/>
+                              <w:spacing w:before="115" w:beforeAutospacing="0" w:after="0" w:afterAutospacing="0"/>
+                              <w:jc w:val="center"/>
+                              <w:textAlignment w:val="baseline"/>
+                              <w:rPr>
+                                <w:b/>
+                                <w:sz w:val="32"/>
+                                <w:szCs w:val="32"/>
+                              </w:rPr>
+                            </w:pPr>
                           </w:p>
                           <w:p>
                             <w:pPr>
@@ -853,7 +890,7 @@
           </mc:Choice>
           <mc:Fallback>
             <w:pict>
-              <v:rect w14:anchorId="1135C483" id="_x0000_s1028" style="position:absolute;left:0;text-align:left;margin-left:-23.6pt;margin-top:48.05pt;width:7in;height:265.65pt;z-index:251665408;visibility:visible;mso-wrap-style:square;mso-height-percent:0;mso-wrap-distance-left:9pt;mso-wrap-distance-top:0;mso-wrap-distance-right:9pt;mso-wrap-distance-bottom:0;mso-position-horizontal:absolute;mso-position-horizontal-relative:text;mso-position-vertical:absolute;mso-position-vertical-relative:text;mso-height-percent:0;mso-height-relative:margin;v-text-anchor:top" o:gfxdata="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" filled="f" stroked="f">
+              <v:rect w14:anchorId="3F55573A" id="_x0000_s1028" style="position:absolute;left:0;text-align:left;margin-left:-23.6pt;margin-top:48.05pt;width:7in;height:265.65pt;z-index:251665408;visibility:visible;mso-wrap-style:square;mso-height-percent:0;mso-wrap-distance-left:9pt;mso-wrap-distance-top:0;mso-wrap-distance-right:9pt;mso-wrap-distance-bottom:0;mso-position-horizontal:absolute;mso-position-horizontal-relative:text;mso-position-vertical:absolute;mso-position-vertical-relative:text;mso-height-percent:0;mso-height-relative:margin;v-text-anchor:top" o:gfxdata="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" filled="f" stroked="f">
                 <o:lock v:ext="edit" grouping="t"/>
                 <v:textbox>
                   <w:txbxContent>
@@ -875,15 +912,7 @@
                           <w:sz w:val="56"/>
                           <w:szCs w:val="56"/>
                         </w:rPr>
-                        <w:t>Assignment #3</w:t>
-                      </w:r>
-                      <w:r>
-                        <w:rPr>
-                          <w:b/>
-                          <w:sz w:val="56"/>
-                          <w:szCs w:val="56"/>
-                        </w:rPr>
-                        <w:t xml:space="preserve"> Rep</w:t>
+                        <w:t>Assignment #3 Rep</w:t>
                       </w:r>
                       <w:r>
                         <w:rPr>
@@ -926,6 +955,43 @@
                           <w:szCs w:val="32"/>
                         </w:rPr>
                         <w:t>Marwan Ahmed – 20210377</w:t>
+                      </w:r>
+                    </w:p>
+                    <w:p>
+                      <w:pPr>
+                        <w:pStyle w:val="NormalWeb"/>
+                        <w:spacing w:before="115" w:beforeAutospacing="0" w:after="0" w:afterAutospacing="0"/>
+                        <w:jc w:val="center"/>
+                        <w:textAlignment w:val="baseline"/>
+                        <w:rPr>
+                          <w:b/>
+                          <w:sz w:val="32"/>
+                          <w:szCs w:val="32"/>
+                        </w:rPr>
+                      </w:pPr>
+                      <w:r>
+                        <w:rPr>
+                          <w:b/>
+                          <w:sz w:val="32"/>
+                          <w:szCs w:val="32"/>
+                        </w:rPr>
+                        <w:t xml:space="preserve">Mohamed Waleed Mohamed Abd El-Wahab </w:t>
+                      </w:r>
+                      <w:r>
+                        <w:rPr>
+                          <w:b/>
+                          <w:sz w:val="32"/>
+                          <w:szCs w:val="32"/>
+                        </w:rPr>
+                        <w:t>–</w:t>
+                      </w:r>
+                      <w:r>
+                        <w:rPr>
+                          <w:b/>
+                          <w:sz w:val="32"/>
+                          <w:szCs w:val="32"/>
+                        </w:rPr>
+                        <w:t xml:space="preserve"> 20210363</w:t>
                       </w:r>
                     </w:p>
                     <w:p>
@@ -1114,7 +1180,7 @@
           <w:noProof/>
         </w:rPr>
         <w:drawing>
-          <wp:inline distT="0" distB="0" distL="0" distR="0" wp14:anchorId="6C7C3043" wp14:editId="7354773E">
+          <wp:inline distT="0" distB="0" distL="0" distR="0" wp14:anchorId="46B2E4B9" wp14:editId="57FD779B">
             <wp:extent cx="3305175" cy="5591175"/>
             <wp:effectExtent l="0" t="0" r="9525" b="9525"/>
             <wp:docPr id="1" name="Picture 1"/>
@@ -1153,10 +1219,7 @@
     <w:p/>
     <w:p/>
     <w:p/>
-    <w:p>
-      <w:bookmarkStart w:id="0" w:name="_GoBack"/>
-      <w:bookmarkEnd w:id="0"/>
-    </w:p>
+    <w:p/>
     <w:p/>
     <w:p>
       <w:pPr>
@@ -1296,232 +1359,695 @@
     <w:p>
       <w:pPr>
         <w:rPr>
+          <w:sz w:val="32"/>
+          <w:szCs w:val="32"/>
+        </w:rPr>
+      </w:pPr>
+      <w:r>
+        <w:rPr>
+          <w:b/>
+          <w:sz w:val="36"/>
+          <w:szCs w:val="36"/>
+        </w:rPr>
+        <w:tab/>
+      </w:r>
+      <w:r>
+        <w:rPr>
+          <w:sz w:val="32"/>
+          <w:szCs w:val="32"/>
+        </w:rPr>
+        <w:t>Transpose the matrix:</w:t>
+      </w:r>
+    </w:p>
+    <w:p>
+      <w:pPr>
+        <w:rPr>
+          <w:sz w:val="32"/>
+          <w:szCs w:val="32"/>
+        </w:rPr>
+      </w:pPr>
+      <w:r>
+        <w:rPr>
+          <w:sz w:val="32"/>
+          <w:szCs w:val="32"/>
+        </w:rPr>
+        <w:tab/>
+        <w:t xml:space="preserve">For </w:t>
+      </w:r>
+      <w:proofErr w:type="spellStart"/>
+      <w:r>
+        <w:rPr>
+          <w:sz w:val="32"/>
+          <w:szCs w:val="32"/>
+        </w:rPr>
+        <w:t>i</w:t>
+      </w:r>
+      <w:proofErr w:type="spellEnd"/>
+      <w:r>
+        <w:rPr>
+          <w:sz w:val="32"/>
+          <w:szCs w:val="32"/>
+        </w:rPr>
+        <w:t xml:space="preserve"> = 0 (in range size of pixels):</w:t>
+      </w:r>
+    </w:p>
+    <w:p>
+      <w:pPr>
+        <w:rPr>
+          <w:sz w:val="32"/>
+          <w:szCs w:val="32"/>
+        </w:rPr>
+      </w:pPr>
+      <w:r>
+        <w:rPr>
+          <w:sz w:val="32"/>
+          <w:szCs w:val="32"/>
+        </w:rPr>
+        <w:tab/>
+      </w:r>
+      <w:r>
+        <w:rPr>
+          <w:sz w:val="32"/>
+          <w:szCs w:val="32"/>
+        </w:rPr>
+        <w:tab/>
+        <w:t xml:space="preserve">For j = </w:t>
+      </w:r>
+      <w:proofErr w:type="spellStart"/>
+      <w:r>
+        <w:rPr>
+          <w:sz w:val="32"/>
+          <w:szCs w:val="32"/>
+        </w:rPr>
+        <w:t>i</w:t>
+      </w:r>
+      <w:proofErr w:type="spellEnd"/>
+      <w:r>
+        <w:rPr>
+          <w:sz w:val="32"/>
+          <w:szCs w:val="32"/>
+        </w:rPr>
+        <w:t xml:space="preserve"> (in range size of pixels):</w:t>
+      </w:r>
+    </w:p>
+    <w:p>
+      <w:pPr>
+        <w:rPr>
+          <w:sz w:val="32"/>
+          <w:szCs w:val="32"/>
+        </w:rPr>
+      </w:pPr>
+      <w:r>
+        <w:rPr>
+          <w:sz w:val="32"/>
+          <w:szCs w:val="32"/>
+        </w:rPr>
+        <w:tab/>
+      </w:r>
+      <w:r>
+        <w:rPr>
+          <w:sz w:val="32"/>
+          <w:szCs w:val="32"/>
+        </w:rPr>
+        <w:tab/>
+      </w:r>
+      <w:r>
+        <w:rPr>
+          <w:sz w:val="32"/>
+          <w:szCs w:val="32"/>
+        </w:rPr>
+        <w:tab/>
+        <w:t>swap (Pixel [</w:t>
+      </w:r>
+      <w:proofErr w:type="spellStart"/>
+      <w:r>
+        <w:rPr>
+          <w:sz w:val="32"/>
+          <w:szCs w:val="32"/>
+        </w:rPr>
+        <w:t>i</w:t>
+      </w:r>
+      <w:proofErr w:type="spellEnd"/>
+      <w:r>
+        <w:rPr>
+          <w:sz w:val="32"/>
+          <w:szCs w:val="32"/>
+        </w:rPr>
+        <w:t>][j] with Pixel [j][</w:t>
+      </w:r>
+      <w:proofErr w:type="spellStart"/>
+      <w:r>
+        <w:rPr>
+          <w:sz w:val="32"/>
+          <w:szCs w:val="32"/>
+        </w:rPr>
+        <w:t>i</w:t>
+      </w:r>
+      <w:proofErr w:type="spellEnd"/>
+      <w:r>
+        <w:rPr>
+          <w:sz w:val="32"/>
+          <w:szCs w:val="32"/>
+        </w:rPr>
+        <w:t>])</w:t>
+      </w:r>
+    </w:p>
+    <w:p>
+      <w:pPr>
+        <w:rPr>
+          <w:sz w:val="32"/>
+          <w:szCs w:val="32"/>
+        </w:rPr>
+      </w:pPr>
+      <w:r>
+        <w:rPr>
+          <w:sz w:val="32"/>
+          <w:szCs w:val="32"/>
+        </w:rPr>
+        <w:tab/>
+        <w:t>Then we flip the matrix horizontally:</w:t>
+      </w:r>
+    </w:p>
+    <w:p>
+      <w:pPr>
+        <w:rPr>
+          <w:sz w:val="32"/>
+          <w:szCs w:val="32"/>
+        </w:rPr>
+      </w:pPr>
+      <w:r>
+        <w:rPr>
+          <w:sz w:val="32"/>
+          <w:szCs w:val="32"/>
+        </w:rPr>
+        <w:tab/>
+        <w:t xml:space="preserve">For </w:t>
+      </w:r>
+      <w:proofErr w:type="spellStart"/>
+      <w:r>
+        <w:rPr>
+          <w:sz w:val="32"/>
+          <w:szCs w:val="32"/>
+        </w:rPr>
+        <w:t>i</w:t>
+      </w:r>
+      <w:proofErr w:type="spellEnd"/>
+      <w:r>
+        <w:rPr>
+          <w:sz w:val="32"/>
+          <w:szCs w:val="32"/>
+        </w:rPr>
+        <w:t xml:space="preserve"> = 0 (in range size of pixels):</w:t>
+      </w:r>
+    </w:p>
+    <w:p>
+      <w:pPr>
+        <w:rPr>
+          <w:sz w:val="32"/>
+          <w:szCs w:val="32"/>
+        </w:rPr>
+      </w:pPr>
+      <w:r>
+        <w:rPr>
+          <w:sz w:val="32"/>
+          <w:szCs w:val="32"/>
+        </w:rPr>
+        <w:tab/>
+      </w:r>
+      <w:r>
+        <w:rPr>
+          <w:sz w:val="32"/>
+          <w:szCs w:val="32"/>
+        </w:rPr>
+        <w:tab/>
+        <w:t>For j = 0 (in range size of pixels):</w:t>
+      </w:r>
+    </w:p>
+    <w:p>
+      <w:pPr>
+        <w:rPr>
+          <w:sz w:val="32"/>
+          <w:szCs w:val="32"/>
+        </w:rPr>
+      </w:pPr>
+      <w:r>
+        <w:rPr>
+          <w:sz w:val="32"/>
+          <w:szCs w:val="32"/>
+        </w:rPr>
+        <w:tab/>
+      </w:r>
+      <w:r>
+        <w:rPr>
+          <w:sz w:val="32"/>
+          <w:szCs w:val="32"/>
+        </w:rPr>
+        <w:tab/>
+      </w:r>
+      <w:r>
+        <w:rPr>
+          <w:sz w:val="32"/>
+          <w:szCs w:val="32"/>
+        </w:rPr>
+        <w:tab/>
+        <w:t>swap (Pixel[</w:t>
+      </w:r>
+      <w:proofErr w:type="spellStart"/>
+      <w:r>
+        <w:rPr>
+          <w:sz w:val="32"/>
+          <w:szCs w:val="32"/>
+        </w:rPr>
+        <w:t>i</w:t>
+      </w:r>
+      <w:proofErr w:type="spellEnd"/>
+      <w:r>
+        <w:rPr>
+          <w:sz w:val="32"/>
+          <w:szCs w:val="32"/>
+        </w:rPr>
+        <w:t>][j] with Pixel[</w:t>
+      </w:r>
+      <w:proofErr w:type="spellStart"/>
+      <w:r>
+        <w:rPr>
+          <w:sz w:val="32"/>
+          <w:szCs w:val="32"/>
+        </w:rPr>
+        <w:t>i</w:t>
+      </w:r>
+      <w:proofErr w:type="spellEnd"/>
+      <w:r>
+        <w:rPr>
+          <w:sz w:val="32"/>
+          <w:szCs w:val="32"/>
+        </w:rPr>
+        <w:t>][SIZE – j -1]</w:t>
+      </w:r>
+    </w:p>
+    <w:p>
+      <w:pPr>
+        <w:rPr>
           <w:sz w:val="40"/>
           <w:szCs w:val="40"/>
         </w:rPr>
       </w:pPr>
-      <w:r>
+    </w:p>
+    <w:p>
+      <w:pPr>
         <w:rPr>
           <w:b/>
           <w:sz w:val="40"/>
           <w:szCs w:val="40"/>
         </w:rPr>
-        <w:tab/>
-      </w:r>
-      <w:r>
-        <w:rPr>
+      </w:pPr>
+      <w:r>
+        <w:rPr>
+          <w:b/>
           <w:sz w:val="40"/>
           <w:szCs w:val="40"/>
         </w:rPr>
-        <w:t>Transpose the matrix:</w:t>
-      </w:r>
-    </w:p>
-    <w:p>
-      <w:pPr>
-        <w:rPr>
+        <w:t>Black &amp; White</w:t>
+      </w:r>
+      <w:r>
+        <w:rPr>
+          <w:b/>
           <w:sz w:val="40"/>
           <w:szCs w:val="40"/>
         </w:rPr>
-      </w:pPr>
-      <w:r>
-        <w:rPr>
+        <w:t xml:space="preserve"> Filter Algorithm:</w:t>
+      </w:r>
+    </w:p>
+    <w:p>
+      <w:pPr>
+        <w:ind w:left="720"/>
+        <w:rPr>
+          <w:sz w:val="32"/>
+          <w:szCs w:val="32"/>
+        </w:rPr>
+      </w:pPr>
+      <w:r>
+        <w:rPr>
+          <w:sz w:val="32"/>
+          <w:szCs w:val="32"/>
+        </w:rPr>
+        <w:t>Calculate the average brightness of every pixel by using “average += image[</w:t>
+      </w:r>
+      <w:proofErr w:type="spellStart"/>
+      <w:r>
+        <w:rPr>
+          <w:sz w:val="32"/>
+          <w:szCs w:val="32"/>
+        </w:rPr>
+        <w:t>i</w:t>
+      </w:r>
+      <w:proofErr w:type="spellEnd"/>
+      <w:r>
+        <w:rPr>
+          <w:sz w:val="32"/>
+          <w:szCs w:val="32"/>
+        </w:rPr>
+        <w:t>][j]” then dividing the average by the total pixels “average/ 256 * 256”</w:t>
+      </w:r>
+    </w:p>
+    <w:p>
+      <w:pPr>
+        <w:ind w:left="720"/>
+        <w:rPr>
+          <w:sz w:val="32"/>
+          <w:szCs w:val="32"/>
+        </w:rPr>
+      </w:pPr>
+      <w:r>
+        <w:rPr>
+          <w:sz w:val="32"/>
+          <w:szCs w:val="32"/>
+        </w:rPr>
+        <w:t>Then for every pixel, if its value is &gt; average, we change it to 255, otherwise if its lower we change it to 0.</w:t>
+      </w:r>
+    </w:p>
+    <w:p>
+      <w:pPr>
+        <w:rPr>
+          <w:sz w:val="32"/>
+          <w:szCs w:val="32"/>
+        </w:rPr>
+      </w:pPr>
+      <w:r>
+        <w:rPr>
+          <w:sz w:val="32"/>
+          <w:szCs w:val="32"/>
+        </w:rPr>
+        <w:tab/>
+      </w:r>
+    </w:p>
+    <w:p>
+      <w:pPr>
+        <w:rPr>
+          <w:sz w:val="32"/>
+          <w:szCs w:val="32"/>
+        </w:rPr>
+      </w:pPr>
+      <w:r>
+        <w:rPr>
+          <w:b/>
           <w:sz w:val="40"/>
           <w:szCs w:val="40"/>
         </w:rPr>
-        <w:tab/>
-        <w:t>For i = 0 (in range size of pixels):</w:t>
-      </w:r>
-    </w:p>
-    <w:p>
-      <w:pPr>
-        <w:rPr>
+        <w:lastRenderedPageBreak/>
+        <w:t>Mirror</w:t>
+      </w:r>
+      <w:r>
+        <w:rPr>
+          <w:b/>
           <w:sz w:val="40"/>
           <w:szCs w:val="40"/>
         </w:rPr>
-      </w:pPr>
-      <w:r>
-        <w:rPr>
-          <w:sz w:val="40"/>
-          <w:szCs w:val="40"/>
-        </w:rPr>
-        <w:tab/>
-      </w:r>
-      <w:r>
-        <w:rPr>
-          <w:sz w:val="40"/>
-          <w:szCs w:val="40"/>
-        </w:rPr>
-        <w:tab/>
-        <w:t>For j = i (in range size of pixels):</w:t>
-      </w:r>
-    </w:p>
-    <w:p>
-      <w:pPr>
-        <w:rPr>
-          <w:sz w:val="40"/>
-          <w:szCs w:val="40"/>
-        </w:rPr>
-      </w:pPr>
-      <w:r>
-        <w:rPr>
-          <w:sz w:val="40"/>
-          <w:szCs w:val="40"/>
-        </w:rPr>
-        <w:tab/>
-      </w:r>
-      <w:r>
-        <w:rPr>
-          <w:sz w:val="40"/>
-          <w:szCs w:val="40"/>
-        </w:rPr>
-        <w:tab/>
-      </w:r>
-      <w:r>
-        <w:rPr>
-          <w:sz w:val="40"/>
-          <w:szCs w:val="40"/>
-        </w:rPr>
-        <w:tab/>
-        <w:t>swap (Pixel [i][j] with Pixel [j][i])</w:t>
-      </w:r>
-    </w:p>
-    <w:p>
-      <w:pPr>
-        <w:rPr>
-          <w:sz w:val="40"/>
-          <w:szCs w:val="40"/>
-        </w:rPr>
-      </w:pPr>
-      <w:r>
-        <w:rPr>
-          <w:sz w:val="40"/>
-          <w:szCs w:val="40"/>
-        </w:rPr>
-        <w:tab/>
-        <w:t>Then we flip the matrix horizontally:</w:t>
-      </w:r>
-    </w:p>
-    <w:p>
-      <w:pPr>
-        <w:rPr>
-          <w:sz w:val="40"/>
-          <w:szCs w:val="40"/>
-        </w:rPr>
-      </w:pPr>
-      <w:r>
-        <w:rPr>
-          <w:sz w:val="40"/>
-          <w:szCs w:val="40"/>
-        </w:rPr>
-        <w:tab/>
-        <w:t>For i = 0 (in range size of pixels):</w:t>
-      </w:r>
-    </w:p>
-    <w:p>
-      <w:pPr>
-        <w:rPr>
-          <w:sz w:val="40"/>
-          <w:szCs w:val="40"/>
-        </w:rPr>
-      </w:pPr>
-      <w:r>
-        <w:rPr>
-          <w:sz w:val="40"/>
-          <w:szCs w:val="40"/>
-        </w:rPr>
-        <w:tab/>
-      </w:r>
-      <w:r>
-        <w:rPr>
-          <w:sz w:val="40"/>
-          <w:szCs w:val="40"/>
-        </w:rPr>
-        <w:tab/>
-        <w:t>For j = 0 (in range size of pixels):</w:t>
-      </w:r>
-    </w:p>
-    <w:p>
-      <w:pPr>
-        <w:rPr>
-          <w:sz w:val="40"/>
-          <w:szCs w:val="40"/>
-        </w:rPr>
-      </w:pPr>
-      <w:r>
-        <w:rPr>
-          <w:sz w:val="40"/>
-          <w:szCs w:val="40"/>
-        </w:rPr>
-        <w:tab/>
-      </w:r>
-      <w:r>
-        <w:rPr>
-          <w:sz w:val="40"/>
-          <w:szCs w:val="40"/>
-        </w:rPr>
-        <w:tab/>
-      </w:r>
-      <w:r>
-        <w:rPr>
-          <w:sz w:val="40"/>
-          <w:szCs w:val="40"/>
-        </w:rPr>
-        <w:tab/>
-        <w:t>swap (Pixel[i][j] with Pixel[i][SIZE – j -1]</w:t>
-      </w:r>
-    </w:p>
-    <w:p>
-      <w:pPr>
-        <w:rPr>
-          <w:sz w:val="40"/>
-          <w:szCs w:val="40"/>
-        </w:rPr>
-      </w:pPr>
-    </w:p>
-    <w:p>
-      <w:pPr>
-        <w:rPr>
-          <w:sz w:val="40"/>
-          <w:szCs w:val="40"/>
-        </w:rPr>
-      </w:pPr>
-    </w:p>
-    <w:p>
-      <w:pPr>
-        <w:rPr>
-          <w:sz w:val="32"/>
-          <w:szCs w:val="32"/>
-        </w:rPr>
-      </w:pPr>
-      <w:r>
-        <w:rPr>
-          <w:sz w:val="32"/>
-          <w:szCs w:val="32"/>
-        </w:rPr>
-        <w:tab/>
-      </w:r>
-      <w:r>
-        <w:rPr>
-          <w:sz w:val="32"/>
-          <w:szCs w:val="32"/>
-        </w:rPr>
-        <w:tab/>
-      </w:r>
-    </w:p>
-    <w:p>
-      <w:pPr>
-        <w:ind w:firstLine="720"/>
-        <w:rPr>
-          <w:sz w:val="40"/>
-          <w:szCs w:val="40"/>
-        </w:rPr>
-      </w:pPr>
-      <w:r>
-        <w:rPr>
-          <w:sz w:val="40"/>
-          <w:szCs w:val="40"/>
-        </w:rPr>
-        <w:tab/>
+        <w:t xml:space="preserve"> Filter Algorithm:</w:t>
+      </w:r>
+    </w:p>
+    <w:p>
+      <w:pPr>
+        <w:ind w:left="720"/>
+        <w:rPr>
+          <w:sz w:val="32"/>
+          <w:szCs w:val="32"/>
+        </w:rPr>
+      </w:pPr>
+      <w:r>
+        <w:rPr>
+          <w:sz w:val="32"/>
+          <w:szCs w:val="32"/>
+        </w:rPr>
+        <w:t>To mirror the right or left side of the image we have to make the “image[</w:t>
+      </w:r>
+      <w:proofErr w:type="spellStart"/>
+      <w:r>
+        <w:rPr>
+          <w:sz w:val="32"/>
+          <w:szCs w:val="32"/>
+        </w:rPr>
+        <w:t>i</w:t>
+      </w:r>
+      <w:proofErr w:type="spellEnd"/>
+      <w:r>
+        <w:rPr>
+          <w:sz w:val="32"/>
+          <w:szCs w:val="32"/>
+        </w:rPr>
+        <w:t>][j] = image[</w:t>
+      </w:r>
+      <w:proofErr w:type="spellStart"/>
+      <w:r>
+        <w:rPr>
+          <w:sz w:val="32"/>
+          <w:szCs w:val="32"/>
+        </w:rPr>
+        <w:t>i</w:t>
+      </w:r>
+      <w:proofErr w:type="spellEnd"/>
+      <w:r>
+        <w:rPr>
+          <w:sz w:val="32"/>
+          <w:szCs w:val="32"/>
+        </w:rPr>
+        <w:t>][255 – j]” so that they would have the same value but reversed till they reach the middle.</w:t>
+      </w:r>
+    </w:p>
+    <w:p>
+      <w:pPr>
+        <w:ind w:left="720"/>
+        <w:rPr>
+          <w:sz w:val="32"/>
+          <w:szCs w:val="32"/>
+        </w:rPr>
+      </w:pPr>
+      <w:r>
+        <w:rPr>
+          <w:sz w:val="32"/>
+          <w:szCs w:val="32"/>
+        </w:rPr>
+        <w:t xml:space="preserve">And for the bottom or upper sides we use </w:t>
+      </w:r>
+      <w:r>
+        <w:rPr>
+          <w:sz w:val="32"/>
+          <w:szCs w:val="32"/>
+        </w:rPr>
+        <w:t>“image[</w:t>
+      </w:r>
+      <w:proofErr w:type="spellStart"/>
+      <w:r>
+        <w:rPr>
+          <w:sz w:val="32"/>
+          <w:szCs w:val="32"/>
+        </w:rPr>
+        <w:t>i</w:t>
+      </w:r>
+      <w:proofErr w:type="spellEnd"/>
+      <w:r>
+        <w:rPr>
+          <w:sz w:val="32"/>
+          <w:szCs w:val="32"/>
+        </w:rPr>
+        <w:t xml:space="preserve">][j] = image[255 – </w:t>
+      </w:r>
+      <w:r>
+        <w:rPr>
+          <w:sz w:val="32"/>
+          <w:szCs w:val="32"/>
+        </w:rPr>
+        <w:t xml:space="preserve"> </w:t>
+      </w:r>
+      <w:proofErr w:type="spellStart"/>
+      <w:r>
+        <w:rPr>
+          <w:sz w:val="32"/>
+          <w:szCs w:val="32"/>
+        </w:rPr>
+        <w:t>i</w:t>
+      </w:r>
+      <w:proofErr w:type="spellEnd"/>
+      <w:r>
+        <w:rPr>
+          <w:sz w:val="32"/>
+          <w:szCs w:val="32"/>
+        </w:rPr>
+        <w:t>][j]”</w:t>
+      </w:r>
+      <w:r>
+        <w:rPr>
+          <w:sz w:val="32"/>
+          <w:szCs w:val="32"/>
+        </w:rPr>
+        <w:t xml:space="preserve"> to do the same thing.</w:t>
+      </w:r>
+    </w:p>
+    <w:p>
+      <w:pPr>
+        <w:ind w:left="720"/>
+        <w:rPr>
+          <w:sz w:val="32"/>
+          <w:szCs w:val="32"/>
+        </w:rPr>
+      </w:pPr>
+      <w:r>
+        <w:rPr>
+          <w:sz w:val="32"/>
+          <w:szCs w:val="32"/>
+        </w:rPr>
+        <w:t>The only difference is we’re going to mirror the upper or</w:t>
+      </w:r>
+      <w:r>
+        <w:rPr>
+          <w:sz w:val="32"/>
+          <w:szCs w:val="32"/>
+        </w:rPr>
+        <w:t xml:space="preserve"> left</w:t>
+      </w:r>
+      <w:r>
+        <w:rPr>
+          <w:sz w:val="32"/>
+          <w:szCs w:val="32"/>
+        </w:rPr>
+        <w:t xml:space="preserve"> hal</w:t>
+      </w:r>
+      <w:r>
+        <w:rPr>
+          <w:sz w:val="32"/>
+          <w:szCs w:val="32"/>
+        </w:rPr>
+        <w:t>ves</w:t>
+      </w:r>
+      <w:r>
+        <w:rPr>
+          <w:sz w:val="32"/>
+          <w:szCs w:val="32"/>
+        </w:rPr>
+        <w:t xml:space="preserve"> of the image “[</w:t>
+      </w:r>
+      <w:proofErr w:type="spellStart"/>
+      <w:r>
+        <w:rPr>
+          <w:sz w:val="32"/>
+          <w:szCs w:val="32"/>
+        </w:rPr>
+        <w:t>i</w:t>
+      </w:r>
+      <w:proofErr w:type="spellEnd"/>
+      <w:r>
+        <w:rPr>
+          <w:sz w:val="32"/>
+          <w:szCs w:val="32"/>
+        </w:rPr>
+        <w:t xml:space="preserve">] &amp; [j] must = 255” so that they would start from bottom </w:t>
+      </w:r>
+      <w:r>
+        <w:rPr>
+          <w:sz w:val="32"/>
+          <w:szCs w:val="32"/>
+        </w:rPr>
+        <w:t xml:space="preserve">or right sides </w:t>
+      </w:r>
+      <w:r>
+        <w:rPr>
+          <w:sz w:val="32"/>
+          <w:szCs w:val="32"/>
+        </w:rPr>
+        <w:t xml:space="preserve">of the image, and for </w:t>
+      </w:r>
+      <w:r>
+        <w:rPr>
+          <w:sz w:val="32"/>
+          <w:szCs w:val="32"/>
+        </w:rPr>
+        <w:t>mirroring the bottom or right sides</w:t>
+      </w:r>
+      <w:r>
+        <w:rPr>
+          <w:sz w:val="32"/>
+          <w:szCs w:val="32"/>
+        </w:rPr>
+        <w:t xml:space="preserve"> we  </w:t>
+      </w:r>
+      <w:r>
+        <w:rPr>
+          <w:sz w:val="32"/>
+          <w:szCs w:val="32"/>
+        </w:rPr>
+        <w:t>“[</w:t>
+      </w:r>
+      <w:proofErr w:type="spellStart"/>
+      <w:r>
+        <w:rPr>
+          <w:sz w:val="32"/>
+          <w:szCs w:val="32"/>
+        </w:rPr>
+        <w:t>i</w:t>
+      </w:r>
+      <w:proofErr w:type="spellEnd"/>
+      <w:r>
+        <w:rPr>
+          <w:sz w:val="32"/>
+          <w:szCs w:val="32"/>
+        </w:rPr>
+        <w:t xml:space="preserve">] &amp; [j] must = </w:t>
+      </w:r>
+      <w:r>
+        <w:rPr>
+          <w:sz w:val="32"/>
+          <w:szCs w:val="32"/>
+        </w:rPr>
+        <w:t>0</w:t>
+      </w:r>
+      <w:r>
+        <w:rPr>
+          <w:sz w:val="32"/>
+          <w:szCs w:val="32"/>
+        </w:rPr>
+        <w:t>”</w:t>
+      </w:r>
+      <w:r>
+        <w:rPr>
+          <w:sz w:val="32"/>
+          <w:szCs w:val="32"/>
+        </w:rPr>
+        <w:t xml:space="preserve"> so that they would start from the upper</w:t>
+      </w:r>
+      <w:r>
+        <w:rPr>
+          <w:sz w:val="32"/>
+          <w:szCs w:val="32"/>
+        </w:rPr>
+        <w:t xml:space="preserve"> or left</w:t>
+      </w:r>
+      <w:r>
+        <w:rPr>
+          <w:sz w:val="32"/>
+          <w:szCs w:val="32"/>
+        </w:rPr>
+        <w:t xml:space="preserve"> hal</w:t>
+      </w:r>
+      <w:r>
+        <w:rPr>
+          <w:sz w:val="32"/>
+          <w:szCs w:val="32"/>
+        </w:rPr>
+        <w:t>ves</w:t>
+      </w:r>
+      <w:r>
+        <w:rPr>
+          <w:sz w:val="32"/>
+          <w:szCs w:val="32"/>
+        </w:rPr>
+        <w:t xml:space="preserve"> of the image</w:t>
+      </w:r>
+      <w:r>
+        <w:rPr>
+          <w:sz w:val="32"/>
+          <w:szCs w:val="32"/>
+        </w:rPr>
+        <w:t>.</w:t>
       </w:r>
     </w:p>
     <w:sectPr>
@@ -1535,7 +2061,7 @@
 </file>
 
 <file path=word/endnotes.xml><?xml version="1.0" encoding="utf-8"?>
-<w:endnotes xmlns:wpc="http://schemas.microsoft.com/office/word/2010/wordprocessingCanvas" xmlns:cx="http://schemas.microsoft.com/office/drawing/2014/chartex" xmlns:cx1="http://schemas.microsoft.com/office/drawing/2015/9/8/chartex" xmlns:mc="http://schemas.openxmlformats.org/markup-compatibility/2006" xmlns:o="urn:schemas-microsoft-com:office:office" xmlns:r="http://schemas.openxmlformats.org/officeDocument/2006/relationships" xmlns:m="http://schemas.openxmlformats.org/officeDocument/2006/math" xmlns:v="urn:schemas-microsoft-com:vml" xmlns:wp14="http://schemas.microsoft.com/office/word/2010/wordprocessingDrawing" xmlns:wp="http://schemas.openxmlformats.org/drawingml/2006/wordprocessingDrawing" xmlns:w10="urn:schemas-microsoft-com:office:word" xmlns:w="http://schemas.openxmlformats.org/wordprocessingml/2006/main" xmlns:w14="http://schemas.microsoft.com/office/word/2010/wordml" xmlns:w15="http://schemas.microsoft.com/office/word/2012/wordml" xmlns:w16se="http://schemas.microsoft.com/office/word/2015/wordml/symex" xmlns:wpg="http://schemas.microsoft.com/office/word/2010/wordprocessingGroup" xmlns:wpi="http://schemas.microsoft.com/office/word/2010/wordprocessingInk" xmlns:wne="http://schemas.microsoft.com/office/word/2006/wordml" xmlns:wps="http://schemas.microsoft.com/office/word/2010/wordprocessingShape" mc:Ignorable="w14 w15 w16se wp14">
+<w:endnotes xmlns:wpc="http://schemas.microsoft.com/office/word/2010/wordprocessingCanvas" xmlns:cx="http://schemas.microsoft.com/office/drawing/2014/chartex" xmlns:cx1="http://schemas.microsoft.com/office/drawing/2015/9/8/chartex" xmlns:cx2="http://schemas.microsoft.com/office/drawing/2015/10/21/chartex" xmlns:cx3="http://schemas.microsoft.com/office/drawing/2016/5/9/chartex" xmlns:cx4="http://schemas.microsoft.com/office/drawing/2016/5/10/chartex" xmlns:cx5="http://schemas.microsoft.com/office/drawing/2016/5/11/chartex" xmlns:cx6="http://schemas.microsoft.com/office/drawing/2016/5/12/chartex" xmlns:cx7="http://schemas.microsoft.com/office/drawing/2016/5/13/chartex" xmlns:cx8="http://schemas.microsoft.com/office/drawing/2016/5/14/chartex" xmlns:mc="http://schemas.openxmlformats.org/markup-compatibility/2006" xmlns:aink="http://schemas.microsoft.com/office/drawing/2016/ink" xmlns:am3d="http://schemas.microsoft.com/office/drawing/2017/model3d" xmlns:o="urn:schemas-microsoft-com:office:office" xmlns:r="http://schemas.openxmlformats.org/officeDocument/2006/relationships" xmlns:m="http://schemas.openxmlformats.org/officeDocument/2006/math" xmlns:v="urn:schemas-microsoft-com:vml" xmlns:wp14="http://schemas.microsoft.com/office/word/2010/wordprocessingDrawing" xmlns:wp="http://schemas.openxmlformats.org/drawingml/2006/wordprocessingDrawing" xmlns:w10="urn:schemas-microsoft-com:office:word" xmlns:w="http://schemas.openxmlformats.org/wordprocessingml/2006/main" xmlns:w14="http://schemas.microsoft.com/office/word/2010/wordml" xmlns:w15="http://schemas.microsoft.com/office/word/2012/wordml" xmlns:w16cex="http://schemas.microsoft.com/office/word/2018/wordml/cex" xmlns:w16cid="http://schemas.microsoft.com/office/word/2016/wordml/cid" xmlns:w16="http://schemas.microsoft.com/office/word/2018/wordml" xmlns:w16sdtdh="http://schemas.microsoft.com/office/word/2020/wordml/sdtdatahash" xmlns:w16se="http://schemas.microsoft.com/office/word/2015/wordml/symex" xmlns:wpg="http://schemas.microsoft.com/office/word/2010/wordprocessingGroup" xmlns:wpi="http://schemas.microsoft.com/office/word/2010/wordprocessingInk" xmlns:wne="http://schemas.microsoft.com/office/word/2006/wordml" xmlns:wps="http://schemas.microsoft.com/office/word/2010/wordprocessingShape" mc:Ignorable="w14 w15 w16se w16cid w16 w16cex w16sdtdh wp14">
   <w:endnote w:type="separator" w:id="-1">
     <w:p>
       <w:pPr>
@@ -1560,7 +2086,7 @@
 </file>
 
 <file path=word/footnotes.xml><?xml version="1.0" encoding="utf-8"?>
-<w:footnotes xmlns:wpc="http://schemas.microsoft.com/office/word/2010/wordprocessingCanvas" xmlns:cx="http://schemas.microsoft.com/office/drawing/2014/chartex" xmlns:cx1="http://schemas.microsoft.com/office/drawing/2015/9/8/chartex" xmlns:mc="http://schemas.openxmlformats.org/markup-compatibility/2006" xmlns:o="urn:schemas-microsoft-com:office:office" xmlns:r="http://schemas.openxmlformats.org/officeDocument/2006/relationships" xmlns:m="http://schemas.openxmlformats.org/officeDocument/2006/math" xmlns:v="urn:schemas-microsoft-com:vml" xmlns:wp14="http://schemas.microsoft.com/office/word/2010/wordprocessingDrawing" xmlns:wp="http://schemas.openxmlformats.org/drawingml/2006/wordprocessingDrawing" xmlns:w10="urn:schemas-microsoft-com:office:word" xmlns:w="http://schemas.openxmlformats.org/wordprocessingml/2006/main" xmlns:w14="http://schemas.microsoft.com/office/word/2010/wordml" xmlns:w15="http://schemas.microsoft.com/office/word/2012/wordml" xmlns:w16se="http://schemas.microsoft.com/office/word/2015/wordml/symex" xmlns:wpg="http://schemas.microsoft.com/office/word/2010/wordprocessingGroup" xmlns:wpi="http://schemas.microsoft.com/office/word/2010/wordprocessingInk" xmlns:wne="http://schemas.microsoft.com/office/word/2006/wordml" xmlns:wps="http://schemas.microsoft.com/office/word/2010/wordprocessingShape" mc:Ignorable="w14 w15 w16se wp14">
+<w:footnotes xmlns:wpc="http://schemas.microsoft.com/office/word/2010/wordprocessingCanvas" xmlns:cx="http://schemas.microsoft.com/office/drawing/2014/chartex" xmlns:cx1="http://schemas.microsoft.com/office/drawing/2015/9/8/chartex" xmlns:cx2="http://schemas.microsoft.com/office/drawing/2015/10/21/chartex" xmlns:cx3="http://schemas.microsoft.com/office/drawing/2016/5/9/chartex" xmlns:cx4="http://schemas.microsoft.com/office/drawing/2016/5/10/chartex" xmlns:cx5="http://schemas.microsoft.com/office/drawing/2016/5/11/chartex" xmlns:cx6="http://schemas.microsoft.com/office/drawing/2016/5/12/chartex" xmlns:cx7="http://schemas.microsoft.com/office/drawing/2016/5/13/chartex" xmlns:cx8="http://schemas.microsoft.com/office/drawing/2016/5/14/chartex" xmlns:mc="http://schemas.openxmlformats.org/markup-compatibility/2006" xmlns:aink="http://schemas.microsoft.com/office/drawing/2016/ink" xmlns:am3d="http://schemas.microsoft.com/office/drawing/2017/model3d" xmlns:o="urn:schemas-microsoft-com:office:office" xmlns:r="http://schemas.openxmlformats.org/officeDocument/2006/relationships" xmlns:m="http://schemas.openxmlformats.org/officeDocument/2006/math" xmlns:v="urn:schemas-microsoft-com:vml" xmlns:wp14="http://schemas.microsoft.com/office/word/2010/wordprocessingDrawing" xmlns:wp="http://schemas.openxmlformats.org/drawingml/2006/wordprocessingDrawing" xmlns:w10="urn:schemas-microsoft-com:office:word" xmlns:w="http://schemas.openxmlformats.org/wordprocessingml/2006/main" xmlns:w14="http://schemas.microsoft.com/office/word/2010/wordml" xmlns:w15="http://schemas.microsoft.com/office/word/2012/wordml" xmlns:w16cex="http://schemas.microsoft.com/office/word/2018/wordml/cex" xmlns:w16cid="http://schemas.microsoft.com/office/word/2016/wordml/cid" xmlns:w16="http://schemas.microsoft.com/office/word/2018/wordml" xmlns:w16sdtdh="http://schemas.microsoft.com/office/word/2020/wordml/sdtdatahash" xmlns:w16se="http://schemas.microsoft.com/office/word/2015/wordml/symex" xmlns:wpg="http://schemas.microsoft.com/office/word/2010/wordprocessingGroup" xmlns:wpi="http://schemas.microsoft.com/office/word/2010/wordprocessingInk" xmlns:wne="http://schemas.microsoft.com/office/word/2006/wordml" xmlns:wps="http://schemas.microsoft.com/office/word/2010/wordprocessingShape" mc:Ignorable="w14 w15 w16se w16cid w16 w16cex w16sdtdh wp14">
   <w:footnote w:type="separator" w:id="-1">
     <w:p>
       <w:pPr>
@@ -1585,7 +2111,7 @@
 </file>
 
 <file path=word/styles.xml><?xml version="1.0" encoding="utf-8"?>
-<w:styles xmlns:mc="http://schemas.openxmlformats.org/markup-compatibility/2006" xmlns:r="http://schemas.openxmlformats.org/officeDocument/2006/relationships" xmlns:w="http://schemas.openxmlformats.org/wordprocessingml/2006/main" xmlns:w14="http://schemas.microsoft.com/office/word/2010/wordml" xmlns:w15="http://schemas.microsoft.com/office/word/2012/wordml" xmlns:w16se="http://schemas.microsoft.com/office/word/2015/wordml/symex" mc:Ignorable="w14 w15 w16se">
+<w:styles xmlns:mc="http://schemas.openxmlformats.org/markup-compatibility/2006" xmlns:r="http://schemas.openxmlformats.org/officeDocument/2006/relationships" xmlns:w="http://schemas.openxmlformats.org/wordprocessingml/2006/main" xmlns:w14="http://schemas.microsoft.com/office/word/2010/wordml" xmlns:w15="http://schemas.microsoft.com/office/word/2012/wordml" xmlns:w16cex="http://schemas.microsoft.com/office/word/2018/wordml/cex" xmlns:w16cid="http://schemas.microsoft.com/office/word/2016/wordml/cid" xmlns:w16="http://schemas.microsoft.com/office/word/2018/wordml" xmlns:w16sdtdh="http://schemas.microsoft.com/office/word/2020/wordml/sdtdatahash" xmlns:w16se="http://schemas.microsoft.com/office/word/2015/wordml/symex" mc:Ignorable="w14 w15 w16se w16cid w16 w16cex w16sdtdh">
   <w:docDefaults>
     <w:rPrDefault>
       <w:rPr>
@@ -1601,7 +2127,7 @@
       </w:pPr>
     </w:pPrDefault>
   </w:docDefaults>
-  <w:latentStyles w:defLockedState="0" w:defUIPriority="99" w:defSemiHidden="0" w:defUnhideWhenUsed="0" w:defQFormat="0" w:count="371">
+  <w:latentStyles w:defLockedState="0" w:defUIPriority="99" w:defSemiHidden="0" w:defUnhideWhenUsed="0" w:defQFormat="0" w:count="376">
     <w:lsdException w:name="Normal" w:uiPriority="0" w:qFormat="1"/>
     <w:lsdException w:name="heading 1" w:uiPriority="9" w:qFormat="1"/>
     <w:lsdException w:name="heading 2" w:semiHidden="1" w:uiPriority="9" w:unhideWhenUsed="1" w:qFormat="1"/>
@@ -1707,7 +2233,6 @@
     <w:lsdException w:name="HTML Sample" w:semiHidden="1" w:unhideWhenUsed="1"/>
     <w:lsdException w:name="HTML Typewriter" w:semiHidden="1" w:unhideWhenUsed="1"/>
     <w:lsdException w:name="HTML Variable" w:semiHidden="1" w:unhideWhenUsed="1"/>
-    <w:lsdException w:name="Normal Table" w:semiHidden="1" w:unhideWhenUsed="1"/>
     <w:lsdException w:name="annotation subject" w:semiHidden="1" w:unhideWhenUsed="1"/>
     <w:lsdException w:name="No List" w:semiHidden="1" w:unhideWhenUsed="1"/>
     <w:lsdException w:name="Outline List 1" w:semiHidden="1" w:unhideWhenUsed="1"/>
@@ -1750,11 +2275,8 @@
     <w:lsdException w:name="Table Contemporary" w:semiHidden="1" w:unhideWhenUsed="1"/>
     <w:lsdException w:name="Table Elegant" w:semiHidden="1" w:unhideWhenUsed="1"/>
     <w:lsdException w:name="Table Professional" w:semiHidden="1" w:unhideWhenUsed="1"/>
-    <w:lsdException w:name="Table Subtle 1" w:semiHidden="1" w:unhideWhenUsed="1"/>
     <w:lsdException w:name="Table Subtle 2" w:semiHidden="1" w:unhideWhenUsed="1"/>
     <w:lsdException w:name="Table Web 1" w:semiHidden="1" w:unhideWhenUsed="1"/>
-    <w:lsdException w:name="Table Web 2" w:semiHidden="1" w:unhideWhenUsed="1"/>
-    <w:lsdException w:name="Table Web 3" w:semiHidden="1" w:unhideWhenUsed="1"/>
     <w:lsdException w:name="Balloon Text" w:semiHidden="1" w:unhideWhenUsed="1"/>
     <w:lsdException w:name="Table Grid" w:uiPriority="39"/>
     <w:lsdException w:name="Table Theme" w:semiHidden="1" w:unhideWhenUsed="1"/>
@@ -1973,6 +2495,11 @@
     <w:lsdException w:name="List Table 5 Dark Accent 6" w:uiPriority="50"/>
     <w:lsdException w:name="List Table 6 Colorful Accent 6" w:uiPriority="51"/>
     <w:lsdException w:name="List Table 7 Colorful Accent 6" w:uiPriority="52"/>
+    <w:lsdException w:name="Mention" w:semiHidden="1" w:unhideWhenUsed="1"/>
+    <w:lsdException w:name="Smart Hyperlink" w:semiHidden="1" w:unhideWhenUsed="1"/>
+    <w:lsdException w:name="Hashtag" w:semiHidden="1" w:unhideWhenUsed="1"/>
+    <w:lsdException w:name="Unresolved Mention" w:semiHidden="1" w:unhideWhenUsed="1"/>
+    <w:lsdException w:name="Smart Link" w:semiHidden="1" w:unhideWhenUsed="1"/>
   </w:latentStyles>
   <w:style w:type="paragraph" w:default="1" w:styleId="Normal">
     <w:name w:val="Normal"/>

</xml_diff>